<commit_message>
update the lab instructions
</commit_message>
<xml_diff>
--- a/Tutorial2/lab2/Lab-2-FOL.docx
+++ b/Tutorial2/lab2/Lab-2-FOL.docx
@@ -95,7 +95,97 @@
           <w:szCs w:val="26"/>
           <w:rtl w:val="0"/>
         </w:rPr>
-        <w:t xml:space="preserve">Note: Before working on the lab, please take a moment to go through Tutorial2/Intro.py to familiarize yourself with the FOL* python interface. You can also review the two FOL* demos in the lecture (demo_full_tree.py and demo2_max_func.py)</w:t>
+        <w:t xml:space="preserve">Note: Before working on the lab, please take a moment to go through Tutorial2/Intro.py to familiarize yourself with the FOL* python interface. You can also review the two FOL* demos in the lecture:</w:t>
+      </w:r>
+    </w:p>
+    <w:p>
+      <w:pPr>
+        <w:rPr>
+          <w:b w:val="1"/>
+          <w:sz w:val="26"/>
+          <w:szCs w:val="26"/>
+        </w:rPr>
+      </w:pPr>
+      <w:r>
+        <w:rPr>
+          <w:rtl w:val="0"/>
+        </w:rPr>
+      </w:r>
+    </w:p>
+    <w:p>
+      <w:pPr>
+        <w:rPr>
+          <w:b w:val="1"/>
+          <w:sz w:val="26"/>
+          <w:szCs w:val="26"/>
+        </w:rPr>
+      </w:pPr>
+      <w:r>
+        <w:rPr>
+          <w:b w:val="1"/>
+          <w:sz w:val="26"/>
+          <w:szCs w:val="26"/>
+          <w:rtl w:val="0"/>
+        </w:rPr>
+        <w:t xml:space="preserve"> Tutorial2/demo2/</w:t>
+      </w:r>
+      <w:r>
+        <w:rPr>
+          <w:b w:val="1"/>
+          <w:color w:val="080808"/>
+          <w:sz w:val="26"/>
+          <w:szCs w:val="26"/>
+          <w:rtl w:val="0"/>
+        </w:rPr>
+        <w:t xml:space="preserve">demo2_full_tree_long.py</w:t>
+      </w:r>
+      <w:r>
+        <w:rPr>
+          <w:rtl w:val="0"/>
+        </w:rPr>
+      </w:r>
+    </w:p>
+    <w:p>
+      <w:pPr>
+        <w:rPr>
+          <w:b w:val="1"/>
+          <w:color w:val="080808"/>
+          <w:sz w:val="26"/>
+          <w:szCs w:val="26"/>
+        </w:rPr>
+      </w:pPr>
+      <w:r>
+        <w:rPr>
+          <w:b w:val="1"/>
+          <w:sz w:val="26"/>
+          <w:szCs w:val="26"/>
+          <w:rtl w:val="0"/>
+        </w:rPr>
+        <w:t xml:space="preserve"> Tutorial2/demo3/</w:t>
+      </w:r>
+      <w:r>
+        <w:rPr>
+          <w:b w:val="1"/>
+          <w:color w:val="080808"/>
+          <w:sz w:val="26"/>
+          <w:szCs w:val="26"/>
+          <w:rtl w:val="0"/>
+        </w:rPr>
+        <w:t xml:space="preserve">demo3_max_func_long.py</w:t>
+      </w:r>
+    </w:p>
+    <w:p>
+      <w:pPr>
+        <w:rPr>
+          <w:b w:val="1"/>
+          <w:sz w:val="26"/>
+          <w:szCs w:val="26"/>
+        </w:rPr>
+      </w:pPr>
+      <w:r>
+        <w:rPr>
+          <w:rtl w:val="0"/>
+        </w:rPr>
       </w:r>
     </w:p>
     <w:p>
@@ -6452,53 +6542,6 @@
           <w:rtl w:val="0"/>
         </w:rPr>
         <w:t xml:space="preserve">.</w:t>
-      </w:r>
-    </w:p>
-    <w:p>
-      <w:pPr>
-        <w:rPr>
-          <w:b w:val="1"/>
-          <w:sz w:val="24"/>
-          <w:szCs w:val="24"/>
-        </w:rPr>
-      </w:pPr>
-      <w:r>
-        <w:rPr>
-          <w:rtl w:val="0"/>
-        </w:rPr>
-      </w:r>
-    </w:p>
-    <w:p>
-      <w:pPr>
-        <w:rPr>
-          <w:color w:val="ff0000"/>
-          <w:sz w:val="24"/>
-          <w:szCs w:val="24"/>
-        </w:rPr>
-      </w:pPr>
-      <w:r>
-        <w:rPr>
-          <w:b w:val="1"/>
-          <w:color w:val="ff0000"/>
-          <w:sz w:val="24"/>
-          <w:szCs w:val="24"/>
-          <w:rtl w:val="0"/>
-        </w:rPr>
-        <w:t xml:space="preserve">Notes for Marsha</w:t>
-      </w:r>
-      <w:r>
-        <w:rPr>
-          <w:color w:val="ff0000"/>
-          <w:sz w:val="24"/>
-          <w:szCs w:val="24"/>
-          <w:rtl w:val="0"/>
-        </w:rPr>
-        <w:t xml:space="preserve">: this time, do not give the encoding of Task2.c, let them run the code and do debugging themselves. You can point out the common mistakes on rule3 and rule4. If the students are really stuck, show them the encoding.</w:t>
-      </w:r>
-      <w:r>
-        <w:rPr>
-          <w:rtl w:val="0"/>
-        </w:rPr>
       </w:r>
     </w:p>
     <w:p>

</xml_diff>